<commit_message>
corrected mistake in member agreement
</commit_message>
<xml_diff>
--- a/app/src/common/doc/Membership Agreement 8-26-14.docx
+++ b/app/src/common/doc/Membership Agreement 8-26-14.docx
@@ -482,21 +482,7 @@
         <w:rPr>
           <w:sz w:val="20"/>
         </w:rPr>
-        <w:t xml:space="preserve"> be worked out with VP Finance (usually </w:t>
-      </w:r>
-      <w:proofErr w:type="gramStart"/>
-      <w:r>
-        <w:rPr>
-          <w:sz w:val="20"/>
-        </w:rPr>
-        <w:t>in</w:t>
-      </w:r>
-      <w:proofErr w:type="gramEnd"/>
-      <w:r>
-        <w:rPr>
-          <w:sz w:val="20"/>
-        </w:rPr>
-        <w:t xml:space="preserve"> </w:t>
+        <w:t xml:space="preserve"> be worked out with VP Finance (usually in </w:t>
       </w:r>
       <w:r>
         <w:rPr>
@@ -642,7 +628,6 @@
         </w:rPr>
         <w:t>recruitment, clean-ups, ritual) shall present his excuse in writing (an online form will be available) to the Standards Board at least 24 hours prior to an event</w:t>
       </w:r>
-      <w:proofErr w:type="gramStart"/>
       <w:r>
         <w:rPr>
           <w:sz w:val="20"/>
@@ -653,14 +638,7 @@
         <w:rPr>
           <w:sz w:val="20"/>
         </w:rPr>
-        <w:t>.</w:t>
-      </w:r>
-      <w:proofErr w:type="gramEnd"/>
-      <w:r>
-        <w:rPr>
-          <w:sz w:val="20"/>
-        </w:rPr>
-        <w:t xml:space="preserve"> If a brother notifies the board of an excused absence within 24 hours of the event, the brother will be given a t</w:t>
+        <w:t>. If a brother notifies the board of an excused absence within 24 hours of the event, the brother will be given a t</w:t>
       </w:r>
       <w:r>
         <w:rPr>
@@ -744,21 +722,7 @@
         <w:rPr>
           <w:sz w:val="20"/>
         </w:rPr>
-        <w:t xml:space="preserve">—In order to maintain the chapter’s standard of academic excellence, each brother must maintain a minimum semester GPA of a 2.7 on a 4.0 scale. Members shall attend weekly study sessions or complete other agreed </w:t>
-      </w:r>
-      <w:proofErr w:type="spellStart"/>
-      <w:r>
-        <w:rPr>
-          <w:sz w:val="20"/>
-        </w:rPr>
-        <w:t>po</w:t>
-      </w:r>
-      <w:proofErr w:type="spellEnd"/>
-      <w:r>
-        <w:rPr>
-          <w:sz w:val="20"/>
-        </w:rPr>
-        <w:t xml:space="preserve"> in the event of academic probation, pre</w:t>
+        <w:t>—In order to maintain the chapter’s standard of academic excellence, each brother must maintain a minimum semester GPA of a 2.7 on a 4.0 scale. Members shall attend weekly study sessions or complete other agreed po in the event of academic probation, pre</w:t>
       </w:r>
       <w:r>
         <w:rPr>
@@ -957,14 +921,8 @@
         </w:rPr>
         <w:t xml:space="preserve"> unexcused absence from Chapter Meeting/mandatory event: $15.</w:t>
       </w:r>
-      <w:r>
-        <w:rPr>
-          <w:rFonts w:ascii="Times New Roman" w:hAnsi="Times New Roman" w:cs="Times New Roman"/>
-          <w:sz w:val="20"/>
-          <w:szCs w:val="20"/>
-        </w:rPr>
-        <w:t xml:space="preserve"> [FLIP]</w:t>
-      </w:r>
+      <w:bookmarkStart w:id="0" w:name="_GoBack"/>
+      <w:bookmarkEnd w:id="0"/>
     </w:p>
     <w:p>
       <w:pPr>
@@ -1204,8 +1162,6 @@
         </w:rPr>
         <w:t>ing this membership agreement, I</w:t>
       </w:r>
-      <w:bookmarkStart w:id="0" w:name="_GoBack"/>
-      <w:bookmarkEnd w:id="0"/>
       <w:r>
         <w:rPr>
           <w:sz w:val="20"/>
@@ -1307,21 +1263,7 @@
         <w:rPr>
           <w:sz w:val="20"/>
         </w:rPr>
-        <w:t xml:space="preserve">nally or physically) on one’s own team or the opposing team during a sporting event or any other recreational activity. Your actions represent not only yourself but also the </w:t>
-      </w:r>
-      <w:proofErr w:type="spellStart"/>
-      <w:r>
-        <w:rPr>
-          <w:sz w:val="20"/>
-        </w:rPr>
-        <w:t>SigEp</w:t>
-      </w:r>
-      <w:proofErr w:type="spellEnd"/>
-      <w:r>
-        <w:rPr>
-          <w:sz w:val="20"/>
-        </w:rPr>
-        <w:t xml:space="preserve"> chapter and will be such as becomes a gentleman at ALL times.</w:t>
+        <w:t>nally or physically) on one’s own team or the opposing team during a sporting event or any other recreational activity. Your actions represent not only yourself but also the SigEp chapter and will be such as becomes a gentleman at ALL times.</w:t>
       </w:r>
     </w:p>
     <w:p>
@@ -1347,21 +1289,7 @@
         <w:rPr>
           <w:sz w:val="20"/>
         </w:rPr>
-        <w:t xml:space="preserve"> – Pay people back in a timely manner for any money they lent you or fronted for you (</w:t>
-      </w:r>
-      <w:proofErr w:type="spellStart"/>
-      <w:r>
-        <w:rPr>
-          <w:sz w:val="20"/>
-        </w:rPr>
-        <w:t>ie</w:t>
-      </w:r>
-      <w:proofErr w:type="spellEnd"/>
-      <w:r>
-        <w:rPr>
-          <w:sz w:val="20"/>
-        </w:rPr>
-        <w:t>. gas, IM teams, etc.) and otherwise be accountable to your brothers.</w:t>
+        <w:t xml:space="preserve"> – Pay people back in a timely manner for any money they lent you or fronted for you (ie. gas, IM teams, etc.) and otherwise be accountable to your brothers.</w:t>
       </w:r>
     </w:p>
     <w:p>
@@ -1420,21 +1348,7 @@
         <w:rPr>
           <w:sz w:val="20"/>
         </w:rPr>
-        <w:t xml:space="preserve">— </w:t>
-      </w:r>
-      <w:proofErr w:type="gramStart"/>
-      <w:r>
-        <w:rPr>
-          <w:sz w:val="20"/>
-        </w:rPr>
-        <w:t>It</w:t>
-      </w:r>
-      <w:proofErr w:type="gramEnd"/>
-      <w:r>
-        <w:rPr>
-          <w:sz w:val="20"/>
-        </w:rPr>
-        <w:t xml:space="preserve"> is th</w:t>
+        <w:t>— It is th</w:t>
       </w:r>
       <w:r>
         <w:rPr>
@@ -1487,21 +1401,7 @@
         <w:rPr>
           <w:sz w:val="20"/>
         </w:rPr>
-        <w:t xml:space="preserve">— </w:t>
-      </w:r>
-      <w:proofErr w:type="gramStart"/>
-      <w:r>
-        <w:rPr>
-          <w:sz w:val="20"/>
-        </w:rPr>
-        <w:t>It</w:t>
-      </w:r>
-      <w:proofErr w:type="gramEnd"/>
-      <w:r>
-        <w:rPr>
-          <w:sz w:val="20"/>
-        </w:rPr>
-        <w:t xml:space="preserve"> is the member’s responsibility </w:t>
+        <w:t xml:space="preserve">— It is the member’s responsibility </w:t>
       </w:r>
       <w:r>
         <w:rPr>

</xml_diff>